<commit_message>
Kiểm tra lỗi và xác minh (chưa được)
</commit_message>
<xml_diff>
--- a/report/Config_SITE_2_SITE_IPSEC_VPN_Basic.docx
+++ b/report/Config_SITE_2_SITE_IPSEC_VPN_Basic.docx
@@ -263,7 +263,7 @@
         <w:rPr>
           <w:rFonts w:ascii="Courier New" w:hAnsi="Courier New" w:cs="Courier New"/>
         </w:rPr>
-        <w:t xml:space="preserve"> encryption aes 256</w:t>
+        <w:t xml:space="preserve"> encryption aes </w:t>
       </w:r>
     </w:p>
     <w:p>
@@ -308,7 +308,7 @@
         <w:rPr>
           <w:rFonts w:ascii="Courier New" w:hAnsi="Courier New" w:cs="Courier New"/>
         </w:rPr>
-        <w:t>md5</w:t>
+        <w:t>sha</w:t>
       </w:r>
     </w:p>
     <w:p>
@@ -346,6 +346,7 @@
       <w:r>
         <w:rPr>
           <w:rFonts w:ascii="Courier New" w:hAnsi="Courier New" w:cs="Courier New"/>
+          <w:noProof/>
         </w:rPr>
         <w:lastRenderedPageBreak/>
         <w:drawing>
@@ -394,6 +395,7 @@
       <w:r>
         <w:rPr>
           <w:rFonts w:ascii="Courier New" w:hAnsi="Courier New" w:cs="Courier New"/>
+          <w:noProof/>
         </w:rPr>
         <w:drawing>
           <wp:inline distT="0" distB="0" distL="0" distR="0" wp14:anchorId="3CC463DA" wp14:editId="55377DFB">
@@ -441,6 +443,7 @@
       <w:r>
         <w:rPr>
           <w:rFonts w:ascii="Courier New" w:hAnsi="Courier New" w:cs="Courier New"/>
+          <w:noProof/>
         </w:rPr>
         <w:drawing>
           <wp:inline distT="0" distB="0" distL="0" distR="0" wp14:anchorId="40577545" wp14:editId="763AB0EE">
@@ -488,6 +491,7 @@
       <w:r>
         <w:rPr>
           <w:rFonts w:ascii="Courier New" w:hAnsi="Courier New" w:cs="Courier New"/>
+          <w:noProof/>
         </w:rPr>
         <w:drawing>
           <wp:inline distT="0" distB="0" distL="0" distR="0" wp14:anchorId="55FD6D0C" wp14:editId="764D554D">
@@ -561,6 +565,7 @@
       <w:r>
         <w:rPr>
           <w:rFonts w:ascii="Courier New" w:hAnsi="Courier New" w:cs="Courier New"/>
+          <w:noProof/>
         </w:rPr>
         <w:drawing>
           <wp:inline distT="0" distB="0" distL="0" distR="0" wp14:anchorId="786C6690" wp14:editId="71A7A728">
@@ -673,6 +678,7 @@
       <w:r>
         <w:rPr>
           <w:rFonts w:ascii="Courier New" w:hAnsi="Courier New" w:cs="Courier New"/>
+          <w:noProof/>
         </w:rPr>
         <w:drawing>
           <wp:inline distT="0" distB="0" distL="0" distR="0" wp14:anchorId="13B671C9" wp14:editId="5937ECE8">
@@ -812,6 +818,7 @@
       <w:r>
         <w:rPr>
           <w:rFonts w:ascii="Courier New" w:hAnsi="Courier New" w:cs="Courier New"/>
+          <w:noProof/>
         </w:rPr>
         <w:drawing>
           <wp:inline distT="0" distB="0" distL="0" distR="0" wp14:anchorId="7D6577D7" wp14:editId="38B36B71">
@@ -963,6 +970,7 @@
       <w:r>
         <w:rPr>
           <w:rFonts w:ascii="Courier New" w:hAnsi="Courier New" w:cs="Courier New"/>
+          <w:noProof/>
         </w:rPr>
         <w:lastRenderedPageBreak/>
         <w:drawing>
@@ -1101,6 +1109,7 @@
       <w:r>
         <w:rPr>
           <w:rFonts w:ascii="Courier New" w:hAnsi="Courier New" w:cs="Courier New"/>
+          <w:noProof/>
         </w:rPr>
         <w:drawing>
           <wp:inline distT="0" distB="0" distL="0" distR="0" wp14:anchorId="0864C337" wp14:editId="1CA1DA4B">
@@ -1148,6 +1157,7 @@
       <w:r>
         <w:rPr>
           <w:rFonts w:ascii="Courier New" w:hAnsi="Courier New" w:cs="Courier New"/>
+          <w:noProof/>
         </w:rPr>
         <w:drawing>
           <wp:inline distT="0" distB="0" distL="0" distR="0" wp14:anchorId="7669AA2F" wp14:editId="4EB2C363">
@@ -1775,7 +1785,7 @@
         <w:rPr>
           <w:rFonts w:ascii="Courier New" w:hAnsi="Courier New" w:cs="Courier New"/>
         </w:rPr>
-        <w:t xml:space="preserve"> encryption aes 256</w:t>
+        <w:t xml:space="preserve"> encryption aes </w:t>
       </w:r>
     </w:p>
     <w:p>
@@ -1820,7 +1830,7 @@
         <w:rPr>
           <w:rFonts w:ascii="Courier New" w:hAnsi="Courier New" w:cs="Courier New"/>
         </w:rPr>
-        <w:t>md5</w:t>
+        <w:t>sha</w:t>
       </w:r>
     </w:p>
     <w:p>
@@ -2011,48 +2021,60 @@
           <w:rFonts w:ascii="Courier New" w:hAnsi="Courier New" w:cs="Courier New"/>
         </w:rPr>
         <w:lastRenderedPageBreak/>
-        <w:t>ip access-list extended VPN-TRAFFIC</w:t>
-      </w:r>
-    </w:p>
-    <w:p>
-      <w:pPr>
-        <w:rPr>
-          <w:rFonts w:ascii="Courier New" w:hAnsi="Courier New" w:cs="Courier New"/>
-        </w:rPr>
-      </w:pPr>
-      <w:r>
-        <w:rPr>
-          <w:rFonts w:ascii="Courier New" w:hAnsi="Courier New" w:cs="Courier New"/>
-        </w:rPr>
-        <w:t xml:space="preserve"> permit ip 172.16.20.0 0.0.0.255 192.168.10.0 0.0.0.255</w:t>
-      </w:r>
-    </w:p>
-    <w:p>
-      <w:pPr>
-        <w:rPr>
-          <w:rFonts w:ascii="Courier New" w:hAnsi="Courier New" w:cs="Courier New"/>
-        </w:rPr>
-      </w:pPr>
-      <w:r>
-        <w:rPr>
-          <w:rFonts w:ascii="Courier New" w:hAnsi="Courier New" w:cs="Courier New"/>
-        </w:rPr>
-        <w:t xml:space="preserve"> exit</w:t>
-      </w:r>
-    </w:p>
-    <w:p>
-      <w:pPr>
-        <w:rPr>
-          <w:rFonts w:ascii="Courier New" w:hAnsi="Courier New" w:cs="Courier New"/>
-        </w:rPr>
-      </w:pPr>
-    </w:p>
-    <w:p>
-      <w:pPr>
-        <w:rPr>
-          <w:rFonts w:ascii="Courier New" w:hAnsi="Courier New" w:cs="Courier New"/>
-        </w:rPr>
-      </w:pPr>
+        <w:t>configure terminal</w:t>
+      </w:r>
+    </w:p>
+    <w:p>
+      <w:pPr>
+        <w:rPr>
+          <w:rFonts w:ascii="Courier New" w:hAnsi="Courier New" w:cs="Courier New"/>
+        </w:rPr>
+      </w:pPr>
+      <w:r>
+        <w:rPr>
+          <w:rFonts w:ascii="Courier New" w:hAnsi="Courier New" w:cs="Courier New"/>
+        </w:rPr>
+        <w:t>no access-list 1</w:t>
+      </w:r>
+    </w:p>
+    <w:p>
+      <w:pPr>
+        <w:rPr>
+          <w:rFonts w:ascii="Courier New" w:hAnsi="Courier New" w:cs="Courier New"/>
+        </w:rPr>
+      </w:pPr>
+      <w:r>
+        <w:rPr>
+          <w:rFonts w:ascii="Courier New" w:hAnsi="Courier New" w:cs="Courier New"/>
+        </w:rPr>
+        <w:t>access-list 1 deny ip 172.16.20.0 0.0.0.255 192.168.10.0 0.0.0.255</w:t>
+      </w:r>
+    </w:p>
+    <w:p>
+      <w:pPr>
+        <w:rPr>
+          <w:rFonts w:ascii="Courier New" w:hAnsi="Courier New" w:cs="Courier New"/>
+        </w:rPr>
+      </w:pPr>
+      <w:r>
+        <w:rPr>
+          <w:rFonts w:ascii="Courier New" w:hAnsi="Courier New" w:cs="Courier New"/>
+        </w:rPr>
+        <w:t>access-list 1 permit 172.16.20.0 0.0.0.255</w:t>
+      </w:r>
+    </w:p>
+    <w:p>
+      <w:pPr>
+        <w:rPr>
+          <w:rFonts w:ascii="Courier New" w:hAnsi="Courier New" w:cs="Courier New"/>
+        </w:rPr>
+      </w:pPr>
+      <w:r>
+        <w:rPr>
+          <w:rFonts w:ascii="Courier New" w:hAnsi="Courier New" w:cs="Courier New"/>
+        </w:rPr>
+        <w:t>end</w:t>
+      </w:r>
       <w:r>
         <w:rPr>
           <w:rFonts w:ascii="Courier New" w:hAnsi="Courier New" w:cs="Courier New"/>
@@ -3728,6 +3750,7 @@
   <w:style w:type="character" w:default="1" w:styleId="DefaultParagraphFont">
     <w:name w:val="Default Paragraph Font"/>
     <w:uiPriority w:val="1"/>
+    <w:semiHidden/>
     <w:unhideWhenUsed/>
   </w:style>
   <w:style w:type="table" w:default="1" w:styleId="TableNormal">

</xml_diff>